<commit_message>
Added CQRS and Decorator
</commit_message>
<xml_diff>
--- a/Assignment_Analysis_and_Design_Document - A2.docx
+++ b/Assignment_Analysis_and_Design_Document - A2.docx
@@ -34,13 +34,13 @@
       <w:r>
         <w:fldChar w:fldCharType="separate"/>
       </w:r>
-      <w:bookmarkStart w:id="0" w:name="_Toc222820221"/>
-      <w:bookmarkStart w:id="1" w:name="_Toc222821167"/>
-      <w:bookmarkStart w:id="2" w:name="_Toc222883075"/>
+      <w:bookmarkStart w:id="0" w:name="_Toc254785383"/>
+      <w:bookmarkStart w:id="1" w:name="_Toc254771757"/>
+      <w:bookmarkStart w:id="2" w:name="_Toc254770266"/>
       <w:bookmarkStart w:id="3" w:name="_Toc254770226"/>
-      <w:bookmarkStart w:id="4" w:name="_Toc254770266"/>
-      <w:bookmarkStart w:id="5" w:name="_Toc254771757"/>
-      <w:bookmarkStart w:id="6" w:name="_Toc254785383"/>
+      <w:bookmarkStart w:id="4" w:name="_Toc222883075"/>
+      <w:bookmarkStart w:id="5" w:name="_Toc222821167"/>
+      <w:bookmarkStart w:id="6" w:name="_Toc222820221"/>
       <w:r>
         <w:rPr>
           <w:rFonts w:ascii="Times New Roman" w:hAnsi="Times New Roman"/>
@@ -1158,145 +1158,143 @@
         </w:rPr>
         <w:t>architecture</w:t>
       </w:r>
-      <w:bookmarkStart w:id="25" w:name="_GoBack"/>
+    </w:p>
+    <w:p>
+      <w:pPr>
+        <w:spacing w:line="240" w:lineRule="auto"/>
+        <w:jc w:val="both"/>
+      </w:pPr>
+    </w:p>
+    <w:p>
+      <w:pPr>
+        <w:pStyle w:val="Title"/>
+        <w:jc w:val="both"/>
+        <w:rPr>
+          <w:rFonts w:ascii="Times New Roman" w:hAnsi="Times New Roman"/>
+        </w:rPr>
+      </w:pPr>
+      <w:bookmarkStart w:id="25" w:name="_Toc254785390"/>
+    </w:p>
+    <w:p>
+      <w:pPr>
+        <w:pStyle w:val="Title"/>
+        <w:jc w:val="both"/>
+        <w:rPr>
+          <w:rFonts w:ascii="Times New Roman" w:hAnsi="Times New Roman"/>
+        </w:rPr>
+      </w:pPr>
+    </w:p>
+    <w:p>
+      <w:pPr>
+        <w:pStyle w:val="Title"/>
+        <w:jc w:val="both"/>
+        <w:rPr>
+          <w:rFonts w:ascii="Times New Roman" w:hAnsi="Times New Roman"/>
+        </w:rPr>
+      </w:pPr>
+    </w:p>
+    <w:p>
+      <w:pPr>
+        <w:pStyle w:val="Title"/>
+        <w:jc w:val="both"/>
+        <w:rPr>
+          <w:rFonts w:ascii="Times New Roman" w:hAnsi="Times New Roman"/>
+        </w:rPr>
+      </w:pPr>
+    </w:p>
+    <w:p>
+      <w:pPr>
+        <w:pStyle w:val="Title"/>
+        <w:jc w:val="both"/>
+        <w:rPr>
+          <w:rFonts w:ascii="Times New Roman" w:hAnsi="Times New Roman"/>
+        </w:rPr>
+      </w:pPr>
+    </w:p>
+    <w:p>
+      <w:pPr>
+        <w:pStyle w:val="Title"/>
+        <w:jc w:val="both"/>
+        <w:rPr>
+          <w:rFonts w:ascii="Times New Roman" w:hAnsi="Times New Roman"/>
+        </w:rPr>
+      </w:pPr>
+    </w:p>
+    <w:p>
+      <w:pPr>
+        <w:pStyle w:val="Title"/>
+        <w:jc w:val="both"/>
+        <w:rPr>
+          <w:rFonts w:ascii="Times New Roman" w:hAnsi="Times New Roman"/>
+        </w:rPr>
+      </w:pPr>
+    </w:p>
+    <w:p>
+      <w:pPr>
+        <w:pStyle w:val="Title"/>
+        <w:jc w:val="both"/>
+        <w:rPr>
+          <w:rFonts w:ascii="Times New Roman" w:hAnsi="Times New Roman"/>
+        </w:rPr>
+      </w:pPr>
+    </w:p>
+    <w:p>
+      <w:pPr>
+        <w:pStyle w:val="Title"/>
+        <w:jc w:val="both"/>
+        <w:rPr>
+          <w:rFonts w:ascii="Times New Roman" w:hAnsi="Times New Roman"/>
+        </w:rPr>
+      </w:pPr>
+    </w:p>
+    <w:p>
+      <w:pPr>
+        <w:pStyle w:val="Title"/>
+        <w:jc w:val="both"/>
+        <w:rPr>
+          <w:rFonts w:ascii="Times New Roman" w:hAnsi="Times New Roman"/>
+        </w:rPr>
+      </w:pPr>
+    </w:p>
+    <w:p>
+      <w:pPr>
+        <w:pStyle w:val="Title"/>
+        <w:jc w:val="both"/>
+        <w:rPr>
+          <w:rFonts w:ascii="Times New Roman" w:hAnsi="Times New Roman"/>
+        </w:rPr>
+      </w:pPr>
+    </w:p>
+    <w:p>
+      <w:pPr>
+        <w:pStyle w:val="Title"/>
+        <w:jc w:val="both"/>
+        <w:rPr>
+          <w:rFonts w:ascii="Times New Roman" w:hAnsi="Times New Roman"/>
+        </w:rPr>
+      </w:pPr>
+    </w:p>
+    <w:p>
+      <w:pPr>
+        <w:pStyle w:val="Title"/>
+        <w:jc w:val="both"/>
+        <w:rPr>
+          <w:rFonts w:ascii="Times New Roman" w:hAnsi="Times New Roman"/>
+        </w:rPr>
+      </w:pPr>
+      <w:r>
+        <w:rPr>
+          <w:rFonts w:ascii="Times New Roman" w:hAnsi="Times New Roman"/>
+        </w:rPr>
+        <w:t>2</w:t>
+      </w:r>
+      <w:r>
+        <w:rPr>
+          <w:rFonts w:ascii="Times New Roman" w:hAnsi="Times New Roman"/>
+        </w:rPr>
+        <w:t>. Use-Case Model</w:t>
+      </w:r>
       <w:bookmarkEnd w:id="25"/>
-    </w:p>
-    <w:p>
-      <w:pPr>
-        <w:spacing w:line="240" w:lineRule="auto"/>
-        <w:jc w:val="both"/>
-      </w:pPr>
-    </w:p>
-    <w:p>
-      <w:pPr>
-        <w:pStyle w:val="Title"/>
-        <w:jc w:val="both"/>
-        <w:rPr>
-          <w:rFonts w:ascii="Times New Roman" w:hAnsi="Times New Roman"/>
-        </w:rPr>
-      </w:pPr>
-      <w:bookmarkStart w:id="26" w:name="_Toc254785390"/>
-    </w:p>
-    <w:p>
-      <w:pPr>
-        <w:pStyle w:val="Title"/>
-        <w:jc w:val="both"/>
-        <w:rPr>
-          <w:rFonts w:ascii="Times New Roman" w:hAnsi="Times New Roman"/>
-        </w:rPr>
-      </w:pPr>
-    </w:p>
-    <w:p>
-      <w:pPr>
-        <w:pStyle w:val="Title"/>
-        <w:jc w:val="both"/>
-        <w:rPr>
-          <w:rFonts w:ascii="Times New Roman" w:hAnsi="Times New Roman"/>
-        </w:rPr>
-      </w:pPr>
-    </w:p>
-    <w:p>
-      <w:pPr>
-        <w:pStyle w:val="Title"/>
-        <w:jc w:val="both"/>
-        <w:rPr>
-          <w:rFonts w:ascii="Times New Roman" w:hAnsi="Times New Roman"/>
-        </w:rPr>
-      </w:pPr>
-    </w:p>
-    <w:p>
-      <w:pPr>
-        <w:pStyle w:val="Title"/>
-        <w:jc w:val="both"/>
-        <w:rPr>
-          <w:rFonts w:ascii="Times New Roman" w:hAnsi="Times New Roman"/>
-        </w:rPr>
-      </w:pPr>
-    </w:p>
-    <w:p>
-      <w:pPr>
-        <w:pStyle w:val="Title"/>
-        <w:jc w:val="both"/>
-        <w:rPr>
-          <w:rFonts w:ascii="Times New Roman" w:hAnsi="Times New Roman"/>
-        </w:rPr>
-      </w:pPr>
-    </w:p>
-    <w:p>
-      <w:pPr>
-        <w:pStyle w:val="Title"/>
-        <w:jc w:val="both"/>
-        <w:rPr>
-          <w:rFonts w:ascii="Times New Roman" w:hAnsi="Times New Roman"/>
-        </w:rPr>
-      </w:pPr>
-    </w:p>
-    <w:p>
-      <w:pPr>
-        <w:pStyle w:val="Title"/>
-        <w:jc w:val="both"/>
-        <w:rPr>
-          <w:rFonts w:ascii="Times New Roman" w:hAnsi="Times New Roman"/>
-        </w:rPr>
-      </w:pPr>
-    </w:p>
-    <w:p>
-      <w:pPr>
-        <w:pStyle w:val="Title"/>
-        <w:jc w:val="both"/>
-        <w:rPr>
-          <w:rFonts w:ascii="Times New Roman" w:hAnsi="Times New Roman"/>
-        </w:rPr>
-      </w:pPr>
-    </w:p>
-    <w:p>
-      <w:pPr>
-        <w:pStyle w:val="Title"/>
-        <w:jc w:val="both"/>
-        <w:rPr>
-          <w:rFonts w:ascii="Times New Roman" w:hAnsi="Times New Roman"/>
-        </w:rPr>
-      </w:pPr>
-    </w:p>
-    <w:p>
-      <w:pPr>
-        <w:pStyle w:val="Title"/>
-        <w:jc w:val="both"/>
-        <w:rPr>
-          <w:rFonts w:ascii="Times New Roman" w:hAnsi="Times New Roman"/>
-        </w:rPr>
-      </w:pPr>
-    </w:p>
-    <w:p>
-      <w:pPr>
-        <w:pStyle w:val="Title"/>
-        <w:jc w:val="both"/>
-        <w:rPr>
-          <w:rFonts w:ascii="Times New Roman" w:hAnsi="Times New Roman"/>
-        </w:rPr>
-      </w:pPr>
-    </w:p>
-    <w:p>
-      <w:pPr>
-        <w:pStyle w:val="Title"/>
-        <w:jc w:val="both"/>
-        <w:rPr>
-          <w:rFonts w:ascii="Times New Roman" w:hAnsi="Times New Roman"/>
-        </w:rPr>
-      </w:pPr>
-      <w:r>
-        <w:rPr>
-          <w:rFonts w:ascii="Times New Roman" w:hAnsi="Times New Roman"/>
-        </w:rPr>
-        <w:t>2</w:t>
-      </w:r>
-      <w:r>
-        <w:rPr>
-          <w:rFonts w:ascii="Times New Roman" w:hAnsi="Times New Roman"/>
-        </w:rPr>
-        <w:t>. Use-Case Model</w:t>
-      </w:r>
-      <w:bookmarkEnd w:id="26"/>
     </w:p>
     <w:p/>
     <w:p/>
@@ -1598,7 +1596,7 @@
           <w:sz w:val="24"/>
         </w:rPr>
       </w:pPr>
-      <w:bookmarkStart w:id="27" w:name="_Toc254785391"/>
+      <w:bookmarkStart w:id="26" w:name="_Toc254785391"/>
       <w:r>
         <w:rPr>
           <w:rFonts w:ascii="Times New Roman" w:hAnsi="Times New Roman"/>
@@ -1846,7 +1844,7 @@
         </w:rPr>
         <w:t>Architectural Design</w:t>
       </w:r>
-      <w:bookmarkEnd w:id="27"/>
+      <w:bookmarkEnd w:id="26"/>
     </w:p>
     <w:p>
       <w:pPr>
@@ -1916,16 +1914,13 @@
           <w:sz w:val="28"/>
         </w:rPr>
       </w:pPr>
-    </w:p>
-    <w:p>
-      <w:pPr>
-        <w:spacing w:line="240" w:lineRule="auto"/>
-        <w:jc w:val="both"/>
+      <w:r>
         <w:rPr>
           <w:b/>
           <w:sz w:val="28"/>
         </w:rPr>
-      </w:pPr>
+        <w:t>Client Server Architecture</w:t>
+      </w:r>
     </w:p>
     <w:p>
       <w:pPr>
@@ -1942,6 +1937,69 @@
         <w:spacing w:line="240" w:lineRule="auto"/>
         <w:jc w:val="both"/>
         <w:rPr>
+          <w:sz w:val="24"/>
+        </w:rPr>
+      </w:pPr>
+      <w:r>
+        <w:rPr>
+          <w:sz w:val="24"/>
+        </w:rPr>
+        <w:t>Client/server architecture is a computing model in which the server hosts, delivers and manages most of the resources and services to be consumed by the client. This type of architecture has one or more client computers connected to a central server over a network or internet connection. This system shares computing resources.</w:t>
+      </w:r>
+    </w:p>
+    <w:p>
+      <w:pPr>
+        <w:spacing w:line="240" w:lineRule="auto"/>
+        <w:jc w:val="both"/>
+        <w:rPr>
+          <w:sz w:val="24"/>
+        </w:rPr>
+      </w:pPr>
+    </w:p>
+    <w:p>
+      <w:pPr>
+        <w:spacing w:line="240" w:lineRule="auto"/>
+        <w:jc w:val="both"/>
+        <w:rPr>
+          <w:sz w:val="24"/>
+        </w:rPr>
+      </w:pPr>
+      <w:r>
+        <w:rPr>
+          <w:sz w:val="24"/>
+        </w:rPr>
+        <w:t>Client/server architecture is also known as a networking computing model or client/server network because all the requests and services are delivered over a network.</w:t>
+      </w:r>
+    </w:p>
+    <w:p>
+      <w:pPr>
+        <w:spacing w:line="240" w:lineRule="auto"/>
+        <w:jc w:val="both"/>
+        <w:rPr>
+          <w:sz w:val="24"/>
+        </w:rPr>
+      </w:pPr>
+    </w:p>
+    <w:p>
+      <w:pPr>
+        <w:spacing w:line="240" w:lineRule="auto"/>
+        <w:jc w:val="both"/>
+        <w:rPr>
+          <w:sz w:val="24"/>
+        </w:rPr>
+      </w:pPr>
+      <w:r>
+        <w:rPr>
+          <w:sz w:val="24"/>
+        </w:rPr>
+        <w:t>This pattern consists of two parties; a server and multiple clients. The server component will provide services to multiple client components. Clients request services from the server and the server provides relevant services to those clients. Furthermore, the server continues to listen to client requests.</w:t>
+      </w:r>
+    </w:p>
+    <w:p>
+      <w:pPr>
+        <w:spacing w:line="240" w:lineRule="auto"/>
+        <w:jc w:val="both"/>
+        <w:rPr>
           <w:b/>
           <w:sz w:val="28"/>
         </w:rPr>
@@ -1956,417 +2014,512 @@
           <w:sz w:val="28"/>
         </w:rPr>
       </w:pPr>
-    </w:p>
-    <w:p>
-      <w:pPr>
-        <w:spacing w:line="240" w:lineRule="auto"/>
-        <w:jc w:val="both"/>
-        <w:rPr>
-          <w:b/>
-        </w:rPr>
-      </w:pPr>
       <w:r>
         <w:rPr>
           <w:b/>
           <w:sz w:val="28"/>
         </w:rPr>
-        <w:t>3</w:t>
+        <w:lastRenderedPageBreak/>
+        <w:t xml:space="preserve">                                        </w:t>
       </w:r>
       <w:r>
         <w:rPr>
           <w:b/>
           <w:sz w:val="28"/>
         </w:rPr>
-        <w:t>.</w:t>
-      </w:r>
-      <w:r>
-        <w:rPr>
-          <w:b/>
-          <w:sz w:val="28"/>
-        </w:rPr>
-        <w:t>2</w:t>
-      </w:r>
-      <w:r>
-        <w:rPr>
-          <w:b/>
-          <w:sz w:val="28"/>
-        </w:rPr>
-        <w:t xml:space="preserve"> </w:t>
-      </w:r>
-      <w:r>
-        <w:rPr>
-          <w:b/>
-          <w:sz w:val="28"/>
-        </w:rPr>
-        <w:t>Diagrams</w:t>
-      </w:r>
-    </w:p>
-    <w:p>
-      <w:pPr>
-        <w:spacing w:line="240" w:lineRule="auto"/>
-        <w:jc w:val="both"/>
-        <w:rPr>
-          <w:b/>
-          <w:i/>
-          <w:sz w:val="24"/>
-        </w:rPr>
-      </w:pPr>
-      <w:r>
-        <w:rPr>
-          <w:b/>
-          <w:i/>
-          <w:sz w:val="24"/>
-        </w:rPr>
-        <w:t>Package diagram</w:t>
-      </w:r>
-    </w:p>
-    <w:p>
-      <w:pPr>
-        <w:spacing w:line="240" w:lineRule="auto"/>
-        <w:jc w:val="both"/>
-        <w:rPr>
-          <w:b/>
-          <w:i/>
-          <w:sz w:val="24"/>
-        </w:rPr>
-      </w:pPr>
-    </w:p>
-    <w:p>
-      <w:pPr>
-        <w:spacing w:line="240" w:lineRule="auto"/>
-        <w:jc w:val="both"/>
-        <w:rPr>
-          <w:b/>
-          <w:i/>
-          <w:sz w:val="24"/>
-        </w:rPr>
-      </w:pPr>
-      <w:r>
-        <w:rPr>
-          <w:b/>
-          <w:i/>
-          <w:noProof/>
-          <w:sz w:val="24"/>
-        </w:rPr>
-        <w:t xml:space="preserve">                         </w:t>
-      </w:r>
-    </w:p>
-    <w:p>
-      <w:pPr>
-        <w:spacing w:line="240" w:lineRule="auto"/>
-        <w:jc w:val="both"/>
-        <w:rPr>
-          <w:b/>
-          <w:i/>
-          <w:sz w:val="24"/>
-        </w:rPr>
-      </w:pPr>
-    </w:p>
-    <w:p>
-      <w:pPr>
-        <w:spacing w:line="240" w:lineRule="auto"/>
-        <w:jc w:val="both"/>
-        <w:rPr>
-          <w:b/>
-          <w:i/>
-          <w:sz w:val="24"/>
-        </w:rPr>
-      </w:pPr>
-    </w:p>
-    <w:p>
-      <w:pPr>
-        <w:spacing w:line="240" w:lineRule="auto"/>
-        <w:jc w:val="both"/>
-        <w:rPr>
-          <w:b/>
-          <w:i/>
-          <w:sz w:val="24"/>
-        </w:rPr>
-      </w:pPr>
-    </w:p>
-    <w:p>
-      <w:pPr>
-        <w:spacing w:line="240" w:lineRule="auto"/>
-        <w:jc w:val="both"/>
-        <w:rPr>
-          <w:b/>
-          <w:i/>
-          <w:sz w:val="24"/>
-        </w:rPr>
-      </w:pPr>
-    </w:p>
-    <w:p>
-      <w:pPr>
-        <w:spacing w:line="240" w:lineRule="auto"/>
-        <w:jc w:val="both"/>
-        <w:rPr>
-          <w:b/>
-          <w:i/>
-          <w:sz w:val="24"/>
-        </w:rPr>
-      </w:pPr>
-    </w:p>
-    <w:p>
-      <w:pPr>
-        <w:spacing w:line="240" w:lineRule="auto"/>
-        <w:jc w:val="both"/>
-        <w:rPr>
-          <w:b/>
-          <w:i/>
-          <w:sz w:val="24"/>
-        </w:rPr>
-      </w:pPr>
-    </w:p>
-    <w:p>
-      <w:pPr>
-        <w:spacing w:line="240" w:lineRule="auto"/>
-        <w:jc w:val="both"/>
-        <w:rPr>
-          <w:b/>
-          <w:i/>
-          <w:sz w:val="24"/>
-        </w:rPr>
-      </w:pPr>
-    </w:p>
-    <w:p>
-      <w:pPr>
-        <w:spacing w:line="240" w:lineRule="auto"/>
-        <w:jc w:val="both"/>
-        <w:rPr>
-          <w:b/>
-          <w:i/>
-          <w:sz w:val="24"/>
-        </w:rPr>
-      </w:pPr>
-    </w:p>
-    <w:p>
-      <w:pPr>
-        <w:spacing w:line="240" w:lineRule="auto"/>
-        <w:jc w:val="both"/>
-        <w:rPr>
-          <w:b/>
-          <w:i/>
-          <w:sz w:val="24"/>
-        </w:rPr>
-      </w:pPr>
-    </w:p>
-    <w:p>
-      <w:pPr>
-        <w:spacing w:line="240" w:lineRule="auto"/>
-        <w:jc w:val="both"/>
-        <w:rPr>
-          <w:b/>
-          <w:i/>
-          <w:sz w:val="24"/>
-        </w:rPr>
-      </w:pPr>
-    </w:p>
-    <w:p>
-      <w:pPr>
-        <w:spacing w:line="240" w:lineRule="auto"/>
-        <w:jc w:val="both"/>
-        <w:rPr>
-          <w:b/>
-          <w:i/>
-          <w:sz w:val="24"/>
-        </w:rPr>
-      </w:pPr>
-      <w:r>
-        <w:rPr>
-          <w:b/>
-          <w:i/>
-          <w:sz w:val="24"/>
-        </w:rPr>
-        <w:t>Component diagram</w:t>
-      </w:r>
-    </w:p>
-    <w:p>
-      <w:pPr>
-        <w:spacing w:line="240" w:lineRule="auto"/>
-        <w:jc w:val="both"/>
-        <w:rPr>
-          <w:b/>
-          <w:i/>
-          <w:sz w:val="24"/>
-        </w:rPr>
-      </w:pPr>
-    </w:p>
-    <w:p>
-      <w:pPr>
-        <w:spacing w:line="240" w:lineRule="auto"/>
-        <w:jc w:val="both"/>
-        <w:rPr>
-          <w:b/>
-          <w:i/>
-          <w:sz w:val="24"/>
-        </w:rPr>
-      </w:pPr>
-    </w:p>
-    <w:p>
-      <w:pPr>
-        <w:spacing w:line="240" w:lineRule="auto"/>
-        <w:jc w:val="both"/>
-        <w:rPr>
-          <w:b/>
-          <w:i/>
-          <w:sz w:val="24"/>
-        </w:rPr>
-      </w:pPr>
-      <w:r>
-        <w:rPr>
-          <w:b/>
-          <w:i/>
-          <w:sz w:val="24"/>
-        </w:rPr>
-        <w:t xml:space="preserve">        </w:t>
-      </w:r>
-    </w:p>
-    <w:p>
-      <w:pPr>
-        <w:spacing w:line="240" w:lineRule="auto"/>
-        <w:jc w:val="both"/>
-        <w:rPr>
-          <w:b/>
-          <w:i/>
-          <w:sz w:val="24"/>
-        </w:rPr>
-      </w:pPr>
-    </w:p>
-    <w:p>
-      <w:pPr>
-        <w:spacing w:line="240" w:lineRule="auto"/>
-        <w:jc w:val="both"/>
-        <w:rPr>
-          <w:b/>
-          <w:i/>
-          <w:sz w:val="24"/>
-        </w:rPr>
-      </w:pPr>
-      <w:r>
-        <w:rPr>
-          <w:b/>
-          <w:i/>
-          <w:sz w:val="24"/>
-        </w:rPr>
-        <w:t xml:space="preserve">         </w:t>
-      </w:r>
-      <w:r>
-        <w:rPr>
-          <w:b/>
-          <w:i/>
-          <w:sz w:val="24"/>
-        </w:rPr>
-        <w:t xml:space="preserve">         </w:t>
-      </w:r>
-    </w:p>
-    <w:p>
-      <w:pPr>
-        <w:spacing w:line="240" w:lineRule="auto"/>
-        <w:jc w:val="both"/>
-        <w:rPr>
-          <w:b/>
-          <w:i/>
-          <w:sz w:val="24"/>
-        </w:rPr>
-      </w:pPr>
-    </w:p>
-    <w:p>
-      <w:pPr>
-        <w:spacing w:line="240" w:lineRule="auto"/>
-        <w:jc w:val="both"/>
-        <w:rPr>
-          <w:b/>
-          <w:i/>
-          <w:sz w:val="24"/>
-        </w:rPr>
-      </w:pPr>
-    </w:p>
-    <w:p>
-      <w:pPr>
-        <w:spacing w:line="240" w:lineRule="auto"/>
-        <w:jc w:val="both"/>
-        <w:rPr>
-          <w:b/>
-          <w:i/>
-          <w:sz w:val="24"/>
-        </w:rPr>
-      </w:pPr>
-    </w:p>
-    <w:p>
-      <w:pPr>
-        <w:spacing w:line="240" w:lineRule="auto"/>
-        <w:jc w:val="both"/>
-        <w:rPr>
-          <w:b/>
-          <w:i/>
-          <w:sz w:val="24"/>
-        </w:rPr>
-      </w:pPr>
-      <w:r>
-        <w:rPr>
-          <w:b/>
-          <w:i/>
-          <w:sz w:val="24"/>
-        </w:rPr>
-        <w:t>Deployment diagram</w:t>
-      </w:r>
-    </w:p>
-    <w:p>
-      <w:pPr>
-        <w:spacing w:line="240" w:lineRule="auto"/>
-        <w:jc w:val="both"/>
-        <w:rPr>
-          <w:b/>
-          <w:i/>
-          <w:sz w:val="24"/>
-        </w:rPr>
-      </w:pPr>
-    </w:p>
-    <w:p>
-      <w:pPr>
-        <w:spacing w:line="240" w:lineRule="auto"/>
-        <w:jc w:val="both"/>
-        <w:rPr>
-          <w:b/>
-          <w:i/>
-          <w:sz w:val="24"/>
-        </w:rPr>
-      </w:pPr>
-      <w:r>
-        <w:rPr>
-          <w:b/>
-          <w:i/>
-          <w:sz w:val="24"/>
-        </w:rPr>
-        <w:t xml:space="preserve">    </w:t>
-      </w:r>
-      <w:r>
-        <w:rPr>
-          <w:b/>
-          <w:i/>
-          <w:sz w:val="24"/>
-        </w:rPr>
         <w:pict>
-          <v:shape id="_x0000_i1026" type="#_x0000_t75" style="width:468pt;height:203.25pt">
-            <v:imagedata r:id="rId12" o:title="WhatsApp Image 2019-05-24 at 02.44.59(1)"/>
+          <v:shape id="_x0000_i1026" type="#_x0000_t75" style="width:213pt;height:240pt">
+            <v:imagedata r:id="rId12" o:title="1_4xX_WQQuD2u0PMK5bcWFkQ"/>
           </v:shape>
         </w:pict>
       </w:r>
-      <w:r>
+    </w:p>
+    <w:p>
+      <w:pPr>
+        <w:spacing w:line="240" w:lineRule="auto"/>
+        <w:jc w:val="both"/>
+        <w:rPr>
+          <w:b/>
+          <w:sz w:val="28"/>
+        </w:rPr>
+      </w:pPr>
+    </w:p>
+    <w:p>
+      <w:pPr>
+        <w:spacing w:line="240" w:lineRule="auto"/>
+        <w:jc w:val="both"/>
+        <w:rPr>
+          <w:b/>
+        </w:rPr>
+      </w:pPr>
+      <w:r>
+        <w:rPr>
+          <w:b/>
+          <w:sz w:val="28"/>
+        </w:rPr>
+        <w:t>3</w:t>
+      </w:r>
+      <w:r>
+        <w:rPr>
+          <w:b/>
+          <w:sz w:val="28"/>
+        </w:rPr>
+        <w:t>.</w:t>
+      </w:r>
+      <w:r>
+        <w:rPr>
+          <w:b/>
+          <w:sz w:val="28"/>
+        </w:rPr>
+        <w:t>2</w:t>
+      </w:r>
+      <w:r>
+        <w:rPr>
+          <w:b/>
+          <w:sz w:val="28"/>
+        </w:rPr>
+        <w:t xml:space="preserve"> </w:t>
+      </w:r>
+      <w:r>
+        <w:rPr>
+          <w:b/>
+          <w:sz w:val="28"/>
+        </w:rPr>
+        <w:t>Diagrams</w:t>
+      </w:r>
+    </w:p>
+    <w:p>
+      <w:pPr>
+        <w:spacing w:line="240" w:lineRule="auto"/>
+        <w:jc w:val="both"/>
         <w:rPr>
           <w:b/>
           <w:i/>
           <w:sz w:val="24"/>
         </w:rPr>
+      </w:pPr>
+      <w:r>
+        <w:rPr>
+          <w:b/>
+          <w:i/>
+          <w:sz w:val="24"/>
+        </w:rPr>
+        <w:t>Package diagram</w:t>
+      </w:r>
+    </w:p>
+    <w:p>
+      <w:pPr>
+        <w:spacing w:line="240" w:lineRule="auto"/>
+        <w:jc w:val="both"/>
+        <w:rPr>
+          <w:b/>
+          <w:i/>
+          <w:sz w:val="24"/>
+        </w:rPr>
+      </w:pPr>
+    </w:p>
+    <w:p>
+      <w:pPr>
+        <w:spacing w:line="240" w:lineRule="auto"/>
+        <w:jc w:val="both"/>
+        <w:rPr>
+          <w:b/>
+          <w:i/>
+          <w:sz w:val="24"/>
+        </w:rPr>
+      </w:pPr>
+      <w:r>
+        <w:rPr>
+          <w:b/>
+          <w:i/>
+          <w:noProof/>
+          <w:sz w:val="24"/>
+        </w:rPr>
+        <w:t xml:space="preserve">                         </w:t>
+      </w:r>
+    </w:p>
+    <w:p>
+      <w:pPr>
+        <w:spacing w:line="240" w:lineRule="auto"/>
+        <w:jc w:val="both"/>
+        <w:rPr>
+          <w:b/>
+          <w:i/>
+          <w:sz w:val="24"/>
+        </w:rPr>
+      </w:pPr>
+    </w:p>
+    <w:p>
+      <w:pPr>
+        <w:spacing w:line="240" w:lineRule="auto"/>
+        <w:jc w:val="both"/>
+        <w:rPr>
+          <w:b/>
+          <w:i/>
+          <w:sz w:val="24"/>
+        </w:rPr>
+      </w:pPr>
+    </w:p>
+    <w:p>
+      <w:pPr>
+        <w:spacing w:line="240" w:lineRule="auto"/>
+        <w:jc w:val="both"/>
+        <w:rPr>
+          <w:b/>
+          <w:i/>
+          <w:sz w:val="24"/>
+        </w:rPr>
+      </w:pPr>
+    </w:p>
+    <w:p>
+      <w:pPr>
+        <w:spacing w:line="240" w:lineRule="auto"/>
+        <w:jc w:val="both"/>
+        <w:rPr>
+          <w:b/>
+          <w:i/>
+          <w:sz w:val="24"/>
+        </w:rPr>
+      </w:pPr>
+    </w:p>
+    <w:p>
+      <w:pPr>
+        <w:spacing w:line="240" w:lineRule="auto"/>
+        <w:jc w:val="both"/>
+        <w:rPr>
+          <w:b/>
+          <w:i/>
+          <w:sz w:val="24"/>
+        </w:rPr>
+      </w:pPr>
+    </w:p>
+    <w:p>
+      <w:pPr>
+        <w:spacing w:line="240" w:lineRule="auto"/>
+        <w:jc w:val="both"/>
+        <w:rPr>
+          <w:b/>
+          <w:i/>
+          <w:sz w:val="24"/>
+        </w:rPr>
+      </w:pPr>
+    </w:p>
+    <w:p>
+      <w:pPr>
+        <w:spacing w:line="240" w:lineRule="auto"/>
+        <w:jc w:val="both"/>
+        <w:rPr>
+          <w:b/>
+          <w:i/>
+          <w:sz w:val="24"/>
+        </w:rPr>
+      </w:pPr>
+    </w:p>
+    <w:p>
+      <w:pPr>
+        <w:spacing w:line="240" w:lineRule="auto"/>
+        <w:jc w:val="both"/>
+        <w:rPr>
+          <w:b/>
+          <w:i/>
+          <w:sz w:val="24"/>
+        </w:rPr>
+      </w:pPr>
+    </w:p>
+    <w:p>
+      <w:pPr>
+        <w:spacing w:line="240" w:lineRule="auto"/>
+        <w:jc w:val="both"/>
+        <w:rPr>
+          <w:b/>
+          <w:i/>
+          <w:sz w:val="24"/>
+        </w:rPr>
+      </w:pPr>
+      <w:r>
+        <w:rPr>
+          <w:b/>
+          <w:i/>
+          <w:sz w:val="24"/>
+        </w:rPr>
+        <w:lastRenderedPageBreak/>
+        <w:pict>
+          <v:shape id="_x0000_i1027" type="#_x0000_t75" style="width:333pt;height:386.25pt">
+            <v:imagedata r:id="rId13" o:title="Capturesss"/>
+          </v:shape>
+        </w:pict>
+      </w:r>
+    </w:p>
+    <w:p>
+      <w:pPr>
+        <w:spacing w:line="240" w:lineRule="auto"/>
+        <w:jc w:val="both"/>
+        <w:rPr>
+          <w:b/>
+          <w:i/>
+          <w:sz w:val="24"/>
+        </w:rPr>
+      </w:pPr>
+    </w:p>
+    <w:p>
+      <w:pPr>
+        <w:spacing w:line="240" w:lineRule="auto"/>
+        <w:jc w:val="both"/>
+        <w:rPr>
+          <w:b/>
+          <w:i/>
+          <w:sz w:val="24"/>
+        </w:rPr>
+      </w:pPr>
+    </w:p>
+    <w:p>
+      <w:pPr>
+        <w:spacing w:line="240" w:lineRule="auto"/>
+        <w:jc w:val="both"/>
+        <w:rPr>
+          <w:b/>
+          <w:i/>
+          <w:sz w:val="24"/>
+        </w:rPr>
+      </w:pPr>
+    </w:p>
+    <w:p>
+      <w:pPr>
+        <w:spacing w:line="240" w:lineRule="auto"/>
+        <w:jc w:val="both"/>
+        <w:rPr>
+          <w:b/>
+          <w:i/>
+          <w:sz w:val="24"/>
+        </w:rPr>
+      </w:pPr>
+    </w:p>
+    <w:p>
+      <w:pPr>
+        <w:spacing w:line="240" w:lineRule="auto"/>
+        <w:jc w:val="both"/>
+        <w:rPr>
+          <w:b/>
+          <w:i/>
+          <w:sz w:val="24"/>
+        </w:rPr>
+      </w:pPr>
+    </w:p>
+    <w:p>
+      <w:pPr>
+        <w:spacing w:line="240" w:lineRule="auto"/>
+        <w:jc w:val="both"/>
+        <w:rPr>
+          <w:b/>
+          <w:i/>
+          <w:sz w:val="24"/>
+        </w:rPr>
+      </w:pPr>
+    </w:p>
+    <w:p>
+      <w:pPr>
+        <w:spacing w:line="240" w:lineRule="auto"/>
+        <w:jc w:val="both"/>
+        <w:rPr>
+          <w:b/>
+          <w:i/>
+          <w:sz w:val="24"/>
+        </w:rPr>
+      </w:pPr>
+    </w:p>
+    <w:p>
+      <w:pPr>
+        <w:spacing w:line="240" w:lineRule="auto"/>
+        <w:jc w:val="both"/>
+        <w:rPr>
+          <w:b/>
+          <w:i/>
+          <w:sz w:val="24"/>
+        </w:rPr>
+      </w:pPr>
+    </w:p>
+    <w:p>
+      <w:pPr>
+        <w:spacing w:line="240" w:lineRule="auto"/>
+        <w:jc w:val="both"/>
+        <w:rPr>
+          <w:b/>
+          <w:i/>
+          <w:sz w:val="24"/>
+        </w:rPr>
+      </w:pPr>
+    </w:p>
+    <w:p>
+      <w:pPr>
+        <w:spacing w:line="240" w:lineRule="auto"/>
+        <w:jc w:val="both"/>
+        <w:rPr>
+          <w:b/>
+          <w:i/>
+          <w:sz w:val="24"/>
+        </w:rPr>
+      </w:pPr>
+    </w:p>
+    <w:p>
+      <w:pPr>
+        <w:spacing w:line="240" w:lineRule="auto"/>
+        <w:jc w:val="both"/>
+        <w:rPr>
+          <w:b/>
+          <w:i/>
+          <w:sz w:val="24"/>
+        </w:rPr>
+      </w:pPr>
+    </w:p>
+    <w:p>
+      <w:pPr>
+        <w:spacing w:line="240" w:lineRule="auto"/>
+        <w:jc w:val="both"/>
+        <w:rPr>
+          <w:b/>
+          <w:i/>
+          <w:sz w:val="24"/>
+        </w:rPr>
+      </w:pPr>
+    </w:p>
+    <w:p>
+      <w:pPr>
+        <w:spacing w:line="240" w:lineRule="auto"/>
+        <w:jc w:val="both"/>
+        <w:rPr>
+          <w:b/>
+          <w:i/>
+          <w:sz w:val="24"/>
+        </w:rPr>
+      </w:pPr>
+    </w:p>
+    <w:p>
+      <w:pPr>
+        <w:spacing w:line="240" w:lineRule="auto"/>
+        <w:jc w:val="both"/>
+        <w:rPr>
+          <w:b/>
+          <w:i/>
+          <w:sz w:val="24"/>
+        </w:rPr>
+      </w:pPr>
+    </w:p>
+    <w:p>
+      <w:pPr>
+        <w:spacing w:line="240" w:lineRule="auto"/>
+        <w:jc w:val="both"/>
+        <w:rPr>
+          <w:b/>
+          <w:i/>
+          <w:sz w:val="24"/>
+        </w:rPr>
+      </w:pPr>
+    </w:p>
+    <w:p>
+      <w:pPr>
+        <w:spacing w:line="240" w:lineRule="auto"/>
+        <w:jc w:val="both"/>
+        <w:rPr>
+          <w:b/>
+          <w:i/>
+          <w:sz w:val="24"/>
+        </w:rPr>
+      </w:pPr>
+    </w:p>
+    <w:p>
+      <w:pPr>
+        <w:spacing w:line="240" w:lineRule="auto"/>
+        <w:jc w:val="both"/>
+        <w:rPr>
+          <w:b/>
+          <w:i/>
+          <w:sz w:val="24"/>
+        </w:rPr>
+      </w:pPr>
+    </w:p>
+    <w:p>
+      <w:pPr>
+        <w:spacing w:line="240" w:lineRule="auto"/>
+        <w:jc w:val="both"/>
+        <w:rPr>
+          <w:b/>
+          <w:i/>
+          <w:sz w:val="24"/>
+        </w:rPr>
+      </w:pPr>
+    </w:p>
+    <w:p>
+      <w:pPr>
+        <w:spacing w:line="240" w:lineRule="auto"/>
+        <w:jc w:val="both"/>
+        <w:rPr>
+          <w:b/>
+          <w:i/>
+          <w:sz w:val="24"/>
+        </w:rPr>
+      </w:pPr>
+      <w:r>
+        <w:rPr>
+          <w:b/>
+          <w:i/>
+          <w:sz w:val="24"/>
+        </w:rPr>
+        <w:lastRenderedPageBreak/>
+        <w:t>Deployment diagram</w:t>
+      </w:r>
+    </w:p>
+    <w:p>
+      <w:pPr>
+        <w:spacing w:line="240" w:lineRule="auto"/>
+        <w:jc w:val="both"/>
+        <w:rPr>
+          <w:b/>
+          <w:i/>
+          <w:sz w:val="24"/>
+        </w:rPr>
+      </w:pPr>
+    </w:p>
+    <w:p>
+      <w:pPr>
+        <w:spacing w:line="240" w:lineRule="auto"/>
+        <w:jc w:val="both"/>
+        <w:rPr>
+          <w:b/>
+          <w:i/>
+          <w:sz w:val="24"/>
+        </w:rPr>
+      </w:pPr>
+      <w:r>
+        <w:rPr>
+          <w:b/>
+          <w:i/>
+          <w:sz w:val="24"/>
+        </w:rPr>
         <w:t xml:space="preserve">    </w:t>
       </w:r>
-    </w:p>
-    <w:p>
-      <w:pPr>
-        <w:spacing w:line="240" w:lineRule="auto"/>
-        <w:jc w:val="both"/>
-      </w:pPr>
-    </w:p>
+      <w:r>
+        <w:rPr>
+          <w:b/>
+          <w:i/>
+          <w:sz w:val="24"/>
+        </w:rPr>
+        <w:pict>
+          <v:shape id="_x0000_i1028" type="#_x0000_t75" style="width:468pt;height:203.25pt">
+            <v:imagedata r:id="rId14" o:title="WhatsApp Image 2019-05-24 at 02"/>
+          </v:shape>
+        </w:pict>
+      </w:r>
+      <w:r>
+        <w:rPr>
+          <w:b/>
+          <w:i/>
+          <w:sz w:val="24"/>
+        </w:rPr>
+        <w:t xml:space="preserve">    </w:t>
+      </w:r>
+      <w:bookmarkStart w:id="27" w:name="_Toc254785392"/>
+    </w:p>
+    <w:p/>
     <w:p>
       <w:pPr>
         <w:pStyle w:val="Title"/>
@@ -2375,7 +2528,31 @@
           <w:rFonts w:ascii="Times New Roman" w:hAnsi="Times New Roman"/>
         </w:rPr>
       </w:pPr>
-      <w:bookmarkStart w:id="28" w:name="_Toc254785392"/>
+      <w:r>
+        <w:rPr>
+          <w:rFonts w:ascii="Times New Roman" w:hAnsi="Times New Roman"/>
+        </w:rPr>
+        <w:t>4</w:t>
+      </w:r>
+      <w:r>
+        <w:rPr>
+          <w:rFonts w:ascii="Times New Roman" w:hAnsi="Times New Roman"/>
+        </w:rPr>
+        <w:t xml:space="preserve">. UML </w:t>
+      </w:r>
+      <w:r>
+        <w:rPr>
+          <w:rFonts w:ascii="Times New Roman" w:hAnsi="Times New Roman"/>
+        </w:rPr>
+        <w:t>Sequence</w:t>
+      </w:r>
+      <w:r>
+        <w:rPr>
+          <w:rFonts w:ascii="Times New Roman" w:hAnsi="Times New Roman"/>
+        </w:rPr>
+        <w:t xml:space="preserve"> Diagrams</w:t>
+      </w:r>
+      <w:bookmarkEnd w:id="27"/>
     </w:p>
     <w:p>
       <w:pPr>
@@ -2386,6 +2563,67 @@
         </w:rPr>
       </w:pPr>
     </w:p>
+    <w:p/>
+    <w:p>
+      <w:pPr>
+        <w:rPr>
+          <w:noProof/>
+        </w:rPr>
+      </w:pPr>
+      <w:r>
+        <w:lastRenderedPageBreak/>
+        <w:t xml:space="preserve">         </w:t>
+      </w:r>
+      <w:r>
+        <w:rPr>
+          <w:noProof/>
+        </w:rPr>
+        <w:pict>
+          <v:shape id="_x0000_i1029" type="#_x0000_t75" style="width:186pt;height:373.5pt">
+            <v:imagedata r:id="rId15" o:title="WhatsApp Image 2019-05-24 at 02.40"/>
+          </v:shape>
+        </w:pict>
+      </w:r>
+    </w:p>
+    <w:p/>
+    <w:p>
+      <w:pPr>
+        <w:rPr>
+          <w:sz w:val="24"/>
+          <w:szCs w:val="24"/>
+        </w:rPr>
+      </w:pPr>
+      <w:r>
+        <w:rPr>
+          <w:sz w:val="24"/>
+          <w:szCs w:val="24"/>
+        </w:rPr>
+        <w:t xml:space="preserve">This sequence diagram represents a case in the application. The user of this application is the user, who </w:t>
+      </w:r>
+      <w:bookmarkStart w:id="28" w:name="_Toc254785393"/>
+      <w:r>
+        <w:rPr>
+          <w:sz w:val="24"/>
+          <w:szCs w:val="24"/>
+        </w:rPr>
+        <w:t xml:space="preserve">login into the application. Here the user will be </w:t>
+      </w:r>
+      <w:r>
+        <w:rPr>
+          <w:sz w:val="24"/>
+          <w:szCs w:val="24"/>
+        </w:rPr>
+        <w:t>identified</w:t>
+      </w:r>
+      <w:r>
+        <w:rPr>
+          <w:sz w:val="24"/>
+          <w:szCs w:val="24"/>
+        </w:rPr>
+        <w:t>.</w:t>
+      </w:r>
+    </w:p>
+    <w:p/>
     <w:p>
       <w:pPr>
         <w:pStyle w:val="Title"/>
@@ -2394,319 +2632,108 @@
           <w:rFonts w:ascii="Times New Roman" w:hAnsi="Times New Roman"/>
         </w:rPr>
       </w:pPr>
-    </w:p>
-    <w:p>
-      <w:pPr>
-        <w:pStyle w:val="Title"/>
-        <w:jc w:val="both"/>
-        <w:rPr>
-          <w:rFonts w:ascii="Times New Roman" w:hAnsi="Times New Roman"/>
-        </w:rPr>
-      </w:pPr>
-    </w:p>
-    <w:p>
-      <w:pPr>
-        <w:pStyle w:val="Title"/>
-        <w:jc w:val="both"/>
-        <w:rPr>
-          <w:rFonts w:ascii="Times New Roman" w:hAnsi="Times New Roman"/>
-        </w:rPr>
-      </w:pPr>
-    </w:p>
-    <w:p>
-      <w:pPr>
-        <w:pStyle w:val="Title"/>
-        <w:jc w:val="both"/>
-        <w:rPr>
-          <w:rFonts w:ascii="Times New Roman" w:hAnsi="Times New Roman"/>
-        </w:rPr>
-      </w:pPr>
-    </w:p>
-    <w:p>
-      <w:pPr>
-        <w:pStyle w:val="Title"/>
-        <w:jc w:val="both"/>
-        <w:rPr>
-          <w:rFonts w:ascii="Times New Roman" w:hAnsi="Times New Roman"/>
-        </w:rPr>
-      </w:pPr>
-    </w:p>
-    <w:p>
-      <w:pPr>
-        <w:pStyle w:val="Title"/>
-        <w:jc w:val="both"/>
-        <w:rPr>
-          <w:rFonts w:ascii="Times New Roman" w:hAnsi="Times New Roman"/>
-        </w:rPr>
-      </w:pPr>
-    </w:p>
-    <w:p>
-      <w:pPr>
-        <w:pStyle w:val="Title"/>
-        <w:jc w:val="both"/>
-        <w:rPr>
-          <w:rFonts w:ascii="Times New Roman" w:hAnsi="Times New Roman"/>
-        </w:rPr>
-      </w:pPr>
-    </w:p>
-    <w:p>
-      <w:pPr>
-        <w:pStyle w:val="Title"/>
-        <w:jc w:val="both"/>
-        <w:rPr>
-          <w:rFonts w:ascii="Times New Roman" w:hAnsi="Times New Roman"/>
-        </w:rPr>
-      </w:pPr>
-    </w:p>
-    <w:p>
-      <w:pPr>
-        <w:pStyle w:val="Title"/>
-        <w:jc w:val="both"/>
-        <w:rPr>
-          <w:rFonts w:ascii="Times New Roman" w:hAnsi="Times New Roman"/>
-        </w:rPr>
-      </w:pPr>
-      <w:r>
-        <w:rPr>
-          <w:rFonts w:ascii="Times New Roman" w:hAnsi="Times New Roman"/>
+      <w:r>
+        <w:rPr>
+          <w:rFonts w:ascii="Times New Roman" w:hAnsi="Times New Roman"/>
+        </w:rPr>
+        <w:t>5</w:t>
+      </w:r>
+      <w:r>
+        <w:rPr>
+          <w:rFonts w:ascii="Times New Roman" w:hAnsi="Times New Roman"/>
+        </w:rPr>
+        <w:t xml:space="preserve">. Class </w:t>
+      </w:r>
+      <w:r>
+        <w:rPr>
+          <w:rFonts w:ascii="Times New Roman" w:hAnsi="Times New Roman"/>
+        </w:rPr>
+        <w:t>Design</w:t>
+      </w:r>
+      <w:bookmarkEnd w:id="28"/>
+    </w:p>
+    <w:p>
+      <w:pPr>
+        <w:spacing w:line="240" w:lineRule="auto"/>
+        <w:jc w:val="both"/>
+        <w:rPr>
+          <w:sz w:val="24"/>
+        </w:rPr>
+      </w:pPr>
+    </w:p>
+    <w:p>
+      <w:pPr>
+        <w:spacing w:line="240" w:lineRule="auto"/>
+        <w:jc w:val="both"/>
+        <w:rPr>
+          <w:b/>
+          <w:sz w:val="28"/>
+        </w:rPr>
+      </w:pPr>
+      <w:r>
+        <w:rPr>
+          <w:b/>
+          <w:sz w:val="28"/>
+        </w:rPr>
+        <w:t>5</w:t>
+      </w:r>
+      <w:r>
+        <w:rPr>
+          <w:b/>
+          <w:sz w:val="28"/>
+        </w:rPr>
+        <w:t>.</w:t>
+      </w:r>
+      <w:r>
+        <w:rPr>
+          <w:b/>
+          <w:sz w:val="28"/>
+        </w:rPr>
+        <w:t>2</w:t>
+      </w:r>
+      <w:r>
+        <w:rPr>
+          <w:b/>
+          <w:sz w:val="28"/>
+        </w:rPr>
+        <w:t xml:space="preserve"> </w:t>
+      </w:r>
+      <w:r>
+        <w:rPr>
+          <w:b/>
+          <w:sz w:val="28"/>
+        </w:rPr>
+        <w:t xml:space="preserve">UML </w:t>
+      </w:r>
+      <w:r>
+        <w:rPr>
+          <w:b/>
+          <w:sz w:val="28"/>
+        </w:rPr>
+        <w:t>Class Diagram</w:t>
+      </w:r>
+    </w:p>
+    <w:p>
+      <w:pPr>
+        <w:spacing w:line="240" w:lineRule="auto"/>
+        <w:jc w:val="both"/>
+        <w:rPr>
+          <w:b/>
+          <w:sz w:val="28"/>
+        </w:rPr>
+      </w:pPr>
+    </w:p>
+    <w:p>
+      <w:pPr>
+        <w:spacing w:line="240" w:lineRule="auto"/>
+        <w:jc w:val="both"/>
+      </w:pPr>
+      <w:r>
+        <w:rPr>
+          <w:noProof/>
+          <w:sz w:val="24"/>
         </w:rPr>
         <w:lastRenderedPageBreak/>
-        <w:t>4</w:t>
-      </w:r>
-      <w:r>
-        <w:rPr>
-          <w:rFonts w:ascii="Times New Roman" w:hAnsi="Times New Roman"/>
-        </w:rPr>
-        <w:t xml:space="preserve">. UML </w:t>
-      </w:r>
-      <w:r>
-        <w:rPr>
-          <w:rFonts w:ascii="Times New Roman" w:hAnsi="Times New Roman"/>
-        </w:rPr>
-        <w:t>Sequence</w:t>
-      </w:r>
-      <w:r>
-        <w:rPr>
-          <w:rFonts w:ascii="Times New Roman" w:hAnsi="Times New Roman"/>
-        </w:rPr>
-        <w:t xml:space="preserve"> Diagrams</w:t>
-      </w:r>
-      <w:bookmarkEnd w:id="28"/>
-    </w:p>
-    <w:p>
-      <w:pPr>
-        <w:pStyle w:val="Title"/>
-        <w:jc w:val="both"/>
-        <w:rPr>
-          <w:rFonts w:ascii="Times New Roman" w:hAnsi="Times New Roman"/>
-        </w:rPr>
-      </w:pPr>
-    </w:p>
-    <w:p/>
-    <w:p>
-      <w:r>
-        <w:t xml:space="preserve">         </w:t>
-      </w:r>
-      <w:r>
-        <w:rPr>
-          <w:noProof/>
-        </w:rPr>
-        <w:drawing>
-          <wp:inline distT="0" distB="0" distL="0" distR="0">
-            <wp:extent cx="4676775" cy="2962275"/>
-            <wp:effectExtent l="0" t="0" r="0" b="0"/>
-            <wp:docPr id="6" name="Picture 6"/>
-            <wp:cNvGraphicFramePr>
-              <a:graphicFrameLocks xmlns:a="http://schemas.openxmlformats.org/drawingml/2006/main" noChangeAspect="1"/>
-            </wp:cNvGraphicFramePr>
-            <a:graphic xmlns:a="http://schemas.openxmlformats.org/drawingml/2006/main">
-              <a:graphicData uri="http://schemas.openxmlformats.org/drawingml/2006/picture">
-                <pic:pic xmlns:pic="http://schemas.openxmlformats.org/drawingml/2006/picture">
-                  <pic:nvPicPr>
-                    <pic:cNvPr id="6" name="Untitled Diagram.jpg"/>
-                    <pic:cNvPicPr/>
-                  </pic:nvPicPr>
-                  <pic:blipFill>
-                    <a:blip r:embed="rId13">
-                      <a:extLst>
-                        <a:ext uri="{28A0092B-C50C-407E-A947-70E740481C1C}">
-                          <a14:useLocalDpi xmlns:a14="http://schemas.microsoft.com/office/drawing/2010/main" val="0"/>
-                        </a:ext>
-                      </a:extLst>
-                    </a:blip>
-                    <a:stretch>
-                      <a:fillRect/>
-                    </a:stretch>
-                  </pic:blipFill>
-                  <pic:spPr>
-                    <a:xfrm>
-                      <a:off x="0" y="0"/>
-                      <a:ext cx="4676775" cy="2962275"/>
-                    </a:xfrm>
-                    <a:prstGeom prst="rect">
-                      <a:avLst/>
-                    </a:prstGeom>
-                  </pic:spPr>
-                </pic:pic>
-              </a:graphicData>
-            </a:graphic>
-          </wp:inline>
-        </w:drawing>
-      </w:r>
-    </w:p>
-    <w:p>
-      <w:pPr>
-        <w:rPr>
-          <w:sz w:val="24"/>
-          <w:szCs w:val="24"/>
-        </w:rPr>
-      </w:pPr>
-      <w:r>
-        <w:rPr>
-          <w:sz w:val="24"/>
-          <w:szCs w:val="24"/>
-        </w:rPr>
-        <w:t>This sequence diagram represents a case in the application. The user of this application is the staff user, who can filter the books by title, author, date or genre.</w:t>
-      </w:r>
-    </w:p>
-    <w:p>
-      <w:pPr>
-        <w:pStyle w:val="Title"/>
-        <w:jc w:val="both"/>
-        <w:rPr>
-          <w:rFonts w:ascii="Times New Roman" w:hAnsi="Times New Roman"/>
-        </w:rPr>
-      </w:pPr>
-      <w:bookmarkStart w:id="29" w:name="_Toc254785393"/>
-    </w:p>
-    <w:p>
-      <w:pPr>
-        <w:pStyle w:val="Title"/>
-        <w:jc w:val="both"/>
-        <w:rPr>
-          <w:rFonts w:ascii="Times New Roman" w:hAnsi="Times New Roman"/>
-        </w:rPr>
-      </w:pPr>
-      <w:r>
-        <w:rPr>
-          <w:rFonts w:ascii="Times New Roman" w:hAnsi="Times New Roman"/>
-        </w:rPr>
-        <w:t>5</w:t>
-      </w:r>
-      <w:r>
-        <w:rPr>
-          <w:rFonts w:ascii="Times New Roman" w:hAnsi="Times New Roman"/>
-        </w:rPr>
-        <w:t xml:space="preserve">. Class </w:t>
-      </w:r>
-      <w:r>
-        <w:rPr>
-          <w:rFonts w:ascii="Times New Roman" w:hAnsi="Times New Roman"/>
-        </w:rPr>
-        <w:t>Design</w:t>
-      </w:r>
-      <w:bookmarkEnd w:id="29"/>
-    </w:p>
-    <w:p>
-      <w:pPr>
-        <w:spacing w:line="240" w:lineRule="auto"/>
-        <w:jc w:val="both"/>
-        <w:rPr>
-          <w:b/>
-          <w:sz w:val="28"/>
-        </w:rPr>
-      </w:pPr>
-    </w:p>
-    <w:p>
-      <w:pPr>
-        <w:spacing w:line="240" w:lineRule="auto"/>
-        <w:jc w:val="both"/>
-        <w:rPr>
-          <w:sz w:val="24"/>
-        </w:rPr>
-      </w:pPr>
-    </w:p>
-    <w:p>
-      <w:pPr>
-        <w:spacing w:line="240" w:lineRule="auto"/>
-        <w:jc w:val="both"/>
-        <w:rPr>
-          <w:sz w:val="24"/>
-        </w:rPr>
-      </w:pPr>
-    </w:p>
-    <w:p>
-      <w:pPr>
-        <w:spacing w:line="240" w:lineRule="auto"/>
-        <w:jc w:val="both"/>
-        <w:rPr>
-          <w:b/>
-          <w:sz w:val="28"/>
-        </w:rPr>
-      </w:pPr>
-      <w:r>
-        <w:rPr>
-          <w:b/>
-          <w:sz w:val="28"/>
-        </w:rPr>
-        <w:t>5</w:t>
-      </w:r>
-      <w:r>
-        <w:rPr>
-          <w:b/>
-          <w:sz w:val="28"/>
-        </w:rPr>
-        <w:t>.</w:t>
-      </w:r>
-      <w:r>
-        <w:rPr>
-          <w:b/>
-          <w:sz w:val="28"/>
-        </w:rPr>
-        <w:t>2</w:t>
-      </w:r>
-      <w:r>
-        <w:rPr>
-          <w:b/>
-          <w:sz w:val="28"/>
-        </w:rPr>
-        <w:t xml:space="preserve"> </w:t>
-      </w:r>
-      <w:r>
-        <w:rPr>
-          <w:b/>
-          <w:sz w:val="28"/>
-        </w:rPr>
-        <w:t xml:space="preserve">UML </w:t>
-      </w:r>
-      <w:r>
-        <w:rPr>
-          <w:b/>
-          <w:sz w:val="28"/>
-        </w:rPr>
-        <w:t>Class Diagram</w:t>
-      </w:r>
-    </w:p>
-    <w:p>
-      <w:pPr>
-        <w:spacing w:line="240" w:lineRule="auto"/>
-        <w:jc w:val="both"/>
-        <w:rPr>
-          <w:b/>
-          <w:sz w:val="28"/>
-        </w:rPr>
-      </w:pPr>
-    </w:p>
-    <w:p>
-      <w:pPr>
-        <w:spacing w:line="240" w:lineRule="auto"/>
-        <w:jc w:val="both"/>
-      </w:pPr>
-      <w:r>
-        <w:rPr>
-          <w:noProof/>
-          <w:sz w:val="24"/>
-        </w:rPr>
         <w:drawing>
           <wp:inline distT="0" distB="0" distL="0" distR="0">
             <wp:extent cx="5934075" cy="2057400"/>
@@ -2725,7 +2752,7 @@
                     </pic:cNvPicPr>
                   </pic:nvPicPr>
                   <pic:blipFill>
-                    <a:blip r:embed="rId14">
+                    <a:blip r:embed="rId16">
                       <a:extLst>
                         <a:ext uri="{28A0092B-C50C-407E-A947-70E740481C1C}">
                           <a14:useLocalDpi xmlns:a14="http://schemas.microsoft.com/office/drawing/2010/main" val="0"/>
@@ -2756,14 +2783,6 @@
           </wp:inline>
         </w:drawing>
       </w:r>
-      <w:r>
-        <w:lastRenderedPageBreak/>
-        <w:pict>
-          <v:shape id="_x0000_i1030" type="#_x0000_t75" style="width:333pt;height:386.25pt">
-            <v:imagedata r:id="rId15" o:title="Capturesss"/>
-          </v:shape>
-        </w:pict>
-      </w:r>
     </w:p>
     <w:p>
       <w:pPr>
@@ -2795,7 +2814,7 @@
           <w:rFonts w:ascii="Times New Roman" w:hAnsi="Times New Roman"/>
         </w:rPr>
       </w:pPr>
-      <w:bookmarkStart w:id="30" w:name="_Toc254785394"/>
+      <w:bookmarkStart w:id="29" w:name="_Toc254785394"/>
       <w:r>
         <w:rPr>
           <w:rFonts w:ascii="Times New Roman" w:hAnsi="Times New Roman"/>
@@ -2808,7 +2827,7 @@
         </w:rPr>
         <w:t>. Data Model</w:t>
       </w:r>
-      <w:bookmarkEnd w:id="30"/>
+      <w:bookmarkEnd w:id="29"/>
       <w:r>
         <w:rPr>
           <w:rFonts w:ascii="Times New Roman" w:hAnsi="Times New Roman"/>
@@ -2912,7 +2931,6 @@
         <w:rPr>
           <w:sz w:val="24"/>
         </w:rPr>
-        <w:lastRenderedPageBreak/>
         <w:t xml:space="preserve">           </w:t>
       </w:r>
       <w:r>
@@ -2936,7 +2954,7 @@
                     <pic:cNvPicPr/>
                   </pic:nvPicPr>
                   <pic:blipFill>
-                    <a:blip r:embed="rId16">
+                    <a:blip r:embed="rId17">
                       <a:extLst>
                         <a:ext uri="{28A0092B-C50C-407E-A947-70E740481C1C}">
                           <a14:useLocalDpi xmlns:a14="http://schemas.microsoft.com/office/drawing/2010/main" val="0"/>
@@ -3005,7 +3023,7 @@
           <w:rFonts w:ascii="Times New Roman" w:hAnsi="Times New Roman"/>
         </w:rPr>
       </w:pPr>
-      <w:bookmarkStart w:id="31" w:name="_Toc254785395"/>
+      <w:bookmarkStart w:id="30" w:name="_Toc254785395"/>
       <w:r>
         <w:rPr>
           <w:rFonts w:ascii="Times New Roman" w:hAnsi="Times New Roman"/>
@@ -3030,7 +3048,7 @@
         </w:rPr>
         <w:t xml:space="preserve"> Testing</w:t>
       </w:r>
-      <w:bookmarkEnd w:id="31"/>
+      <w:bookmarkEnd w:id="30"/>
     </w:p>
     <w:p>
       <w:pPr>
@@ -3102,7 +3120,7 @@
                     <pic:cNvPicPr/>
                   </pic:nvPicPr>
                   <pic:blipFill>
-                    <a:blip r:embed="rId17">
+                    <a:blip r:embed="rId18">
                       <a:extLst>
                         <a:ext uri="{28A0092B-C50C-407E-A947-70E740481C1C}">
                           <a14:useLocalDpi xmlns:a14="http://schemas.microsoft.com/office/drawing/2010/main" val="0"/>
@@ -3188,7 +3206,7 @@
           <w:rFonts w:ascii="Times New Roman" w:hAnsi="Times New Roman"/>
         </w:rPr>
       </w:pPr>
-      <w:bookmarkStart w:id="32" w:name="_Toc254785396"/>
+      <w:bookmarkStart w:id="31" w:name="_Toc254785396"/>
       <w:r>
         <w:rPr>
           <w:rFonts w:ascii="Times New Roman" w:hAnsi="Times New Roman"/>
@@ -3201,7 +3219,7 @@
         </w:rPr>
         <w:t>. Bibliography</w:t>
       </w:r>
-      <w:bookmarkEnd w:id="32"/>
+      <w:bookmarkEnd w:id="31"/>
     </w:p>
     <w:p/>
     <w:p>
@@ -3218,7 +3236,7 @@
         </w:rPr>
         <w:t xml:space="preserve">[1] Hibernate Tutorial: </w:t>
       </w:r>
-      <w:hyperlink r:id="rId18" w:history="1">
+      <w:hyperlink r:id="rId19" w:history="1">
         <w:r>
           <w:rPr>
             <w:rStyle w:val="Hyperlink"/>
@@ -3250,14 +3268,31 @@
         </w:rPr>
         <w:t>[2]:</w:t>
       </w:r>
-    </w:p>
-    <w:p>
-      <w:pPr>
-        <w:rPr>
-          <w:sz w:val="24"/>
-          <w:szCs w:val="24"/>
-        </w:rPr>
-      </w:pPr>
+      <w:r>
+        <w:rPr>
+          <w:sz w:val="24"/>
+          <w:szCs w:val="24"/>
+        </w:rPr>
+        <w:t xml:space="preserve"> Angular tutorial:</w:t>
+      </w:r>
+    </w:p>
+    <w:p>
+      <w:pPr>
+        <w:rPr>
+          <w:sz w:val="24"/>
+          <w:szCs w:val="24"/>
+        </w:rPr>
+      </w:pPr>
+      <w:hyperlink r:id="rId20" w:history="1">
+        <w:r>
+          <w:rPr>
+            <w:rStyle w:val="Hyperlink"/>
+            <w:sz w:val="24"/>
+            <w:szCs w:val="24"/>
+          </w:rPr>
+          <w:t>https://angular.io/tutorial</w:t>
+        </w:r>
+      </w:hyperlink>
       <w:r>
         <w:rPr>
           <w:sz w:val="24"/>
@@ -3266,11 +3301,208 @@
         <w:t xml:space="preserve"> </w:t>
       </w:r>
     </w:p>
+    <w:p>
+      <w:pPr>
+        <w:rPr>
+          <w:sz w:val="24"/>
+          <w:szCs w:val="24"/>
+        </w:rPr>
+      </w:pPr>
+      <w:r>
+        <w:rPr>
+          <w:sz w:val="24"/>
+          <w:szCs w:val="24"/>
+        </w:rPr>
+        <w:t>[3]</w:t>
+      </w:r>
+      <w:r>
+        <w:t xml:space="preserve"> </w:t>
+      </w:r>
+      <w:r>
+        <w:rPr>
+          <w:sz w:val="24"/>
+          <w:szCs w:val="24"/>
+        </w:rPr>
+        <w:t>Building a Web Application with Spring Boot and Angular</w:t>
+      </w:r>
+    </w:p>
+    <w:p>
+      <w:pPr>
+        <w:rPr>
+          <w:sz w:val="24"/>
+          <w:szCs w:val="24"/>
+        </w:rPr>
+      </w:pPr>
+      <w:hyperlink r:id="rId21" w:history="1">
+        <w:r>
+          <w:rPr>
+            <w:rStyle w:val="Hyperlink"/>
+            <w:sz w:val="24"/>
+            <w:szCs w:val="24"/>
+          </w:rPr>
+          <w:t>https://www.baeldung.com/spring-boot-angular-web</w:t>
+        </w:r>
+      </w:hyperlink>
+      <w:r>
+        <w:rPr>
+          <w:sz w:val="24"/>
+          <w:szCs w:val="24"/>
+        </w:rPr>
+        <w:t xml:space="preserve"> </w:t>
+      </w:r>
+    </w:p>
+    <w:p>
+      <w:pPr>
+        <w:rPr>
+          <w:sz w:val="24"/>
+          <w:szCs w:val="24"/>
+        </w:rPr>
+      </w:pPr>
+      <w:r>
+        <w:rPr>
+          <w:sz w:val="24"/>
+          <w:szCs w:val="24"/>
+        </w:rPr>
+        <w:t xml:space="preserve">[4] </w:t>
+      </w:r>
+      <w:r>
+        <w:rPr>
+          <w:sz w:val="24"/>
+          <w:szCs w:val="24"/>
+        </w:rPr>
+        <w:t>WebSocket with Spring boot and Angular</w:t>
+      </w:r>
+    </w:p>
+    <w:p>
+      <w:pPr>
+        <w:rPr>
+          <w:sz w:val="24"/>
+          <w:szCs w:val="24"/>
+        </w:rPr>
+      </w:pPr>
+      <w:hyperlink r:id="rId22" w:history="1">
+        <w:r>
+          <w:rPr>
+            <w:rStyle w:val="Hyperlink"/>
+            <w:sz w:val="24"/>
+            <w:szCs w:val="24"/>
+          </w:rPr>
+          <w:t>https://www.stackextend.com/angular/websocket-with-spring-boot-and-angular/</w:t>
+        </w:r>
+      </w:hyperlink>
+      <w:r>
+        <w:rPr>
+          <w:sz w:val="24"/>
+          <w:szCs w:val="24"/>
+        </w:rPr>
+        <w:t xml:space="preserve"> </w:t>
+      </w:r>
+    </w:p>
+    <w:p>
+      <w:pPr>
+        <w:rPr>
+          <w:sz w:val="24"/>
+          <w:szCs w:val="24"/>
+        </w:rPr>
+      </w:pPr>
+      <w:r>
+        <w:rPr>
+          <w:sz w:val="24"/>
+          <w:szCs w:val="24"/>
+        </w:rPr>
+        <w:t>[5]</w:t>
+      </w:r>
+      <w:r>
+        <w:t xml:space="preserve"> </w:t>
+      </w:r>
+      <w:r>
+        <w:rPr>
+          <w:sz w:val="24"/>
+          <w:szCs w:val="24"/>
+        </w:rPr>
+        <w:t>Angular 7 + Spring Boot Login Authentication</w:t>
+      </w:r>
+    </w:p>
+    <w:p>
+      <w:pPr>
+        <w:rPr>
+          <w:sz w:val="24"/>
+          <w:szCs w:val="24"/>
+        </w:rPr>
+      </w:pPr>
+      <w:hyperlink r:id="rId23" w:history="1">
+        <w:r>
+          <w:rPr>
+            <w:rStyle w:val="Hyperlink"/>
+            <w:sz w:val="24"/>
+            <w:szCs w:val="24"/>
+          </w:rPr>
+          <w:t>https://www.javainuse.com/spring/ang7-login</w:t>
+        </w:r>
+      </w:hyperlink>
+      <w:r>
+        <w:rPr>
+          <w:sz w:val="24"/>
+          <w:szCs w:val="24"/>
+        </w:rPr>
+        <w:t xml:space="preserve"> </w:t>
+      </w:r>
+    </w:p>
+    <w:p>
+      <w:pPr>
+        <w:rPr>
+          <w:sz w:val="24"/>
+          <w:szCs w:val="24"/>
+        </w:rPr>
+      </w:pPr>
+      <w:hyperlink r:id="rId24" w:history="1">
+        <w:r>
+          <w:rPr>
+            <w:rStyle w:val="Hyperlink"/>
+            <w:sz w:val="24"/>
+            <w:szCs w:val="24"/>
+          </w:rPr>
+          <w:t>https://www.javainuse.com/spring/ang7-basic</w:t>
+        </w:r>
+      </w:hyperlink>
+      <w:r>
+        <w:rPr>
+          <w:sz w:val="24"/>
+          <w:szCs w:val="24"/>
+        </w:rPr>
+        <w:t xml:space="preserve"> </w:t>
+      </w:r>
+      <w:bookmarkStart w:id="32" w:name="_GoBack"/>
+      <w:bookmarkEnd w:id="32"/>
+    </w:p>
+    <w:p>
+      <w:pPr>
+        <w:rPr>
+          <w:sz w:val="24"/>
+          <w:szCs w:val="24"/>
+        </w:rPr>
+      </w:pPr>
+    </w:p>
+    <w:p>
+      <w:pPr>
+        <w:rPr>
+          <w:sz w:val="24"/>
+          <w:szCs w:val="24"/>
+        </w:rPr>
+      </w:pPr>
+      <w:r>
+        <w:rPr>
+          <w:sz w:val="24"/>
+          <w:szCs w:val="24"/>
+        </w:rPr>
+        <w:t xml:space="preserve"> </w:t>
+      </w:r>
+    </w:p>
     <w:sectPr>
-      <w:headerReference w:type="default" r:id="rId19"/>
-      <w:footerReference w:type="default" r:id="rId20"/>
-      <w:headerReference w:type="first" r:id="rId21"/>
-      <w:footerReference w:type="first" r:id="rId22"/>
+      <w:headerReference w:type="default" r:id="rId25"/>
+      <w:footerReference w:type="default" r:id="rId26"/>
+      <w:headerReference w:type="first" r:id="rId27"/>
+      <w:footerReference w:type="first" r:id="rId28"/>
       <w:pgSz w:w="12240" w:h="15840" w:code="1"/>
       <w:pgMar w:top="1440" w:right="1440" w:bottom="1440" w:left="1440" w:header="720" w:footer="720" w:gutter="0"/>
       <w:cols w:space="720"/>
@@ -3475,7 +3707,7 @@
               <w:rStyle w:val="PageNumber"/>
               <w:noProof/>
             </w:rPr>
-            <w:t>3</w:t>
+            <w:t>11</w:t>
           </w:r>
           <w:r>
             <w:rPr>
@@ -3503,7 +3735,7 @@
               <w:rStyle w:val="PageNumber"/>
               <w:noProof/>
             </w:rPr>
-            <w:t>9</w:t>
+            <w:t>11</w:t>
           </w:r>
           <w:r>
             <w:rPr>
@@ -5260,7 +5492,7 @@
 </file>
 
 <file path=customXml/itemProps1.xml><?xml version="1.0" encoding="utf-8"?>
-<ds:datastoreItem xmlns:ds="http://schemas.openxmlformats.org/officeDocument/2006/customXml" ds:itemID="{27AD85CE-3111-4EE9-B3B5-EAC3CB9905DB}">
+<ds:datastoreItem xmlns:ds="http://schemas.openxmlformats.org/officeDocument/2006/customXml" ds:itemID="{6C0808A4-A5FC-4522-9212-43855635D0DC}">
   <ds:schemaRefs>
     <ds:schemaRef ds:uri="http://schemas.openxmlformats.org/officeDocument/2006/bibliography"/>
   </ds:schemaRefs>

</xml_diff>